<commit_message>
Updated plot of lifeExp
</commit_message>
<xml_diff>
--- a/hw01-gapminder.docx
+++ b/hw01-gapminder.docx
@@ -4,14 +4,6 @@
   <w:body>
     <w:p>
       <w:pPr>
-        <w:pStyle w:val="Title"/>
-      </w:pPr>
-      <w:r>
-        <w:t xml:space="preserve">Hw01_gapminder.md</w:t>
-      </w:r>
-    </w:p>
-    <w:p>
-      <w:pPr>
         <w:pStyle w:val="Heading2"/>
       </w:pPr>
       <w:bookmarkStart w:id="21" w:name="part-2-r-markdown-for-gapminder-data-exploration"/>
@@ -22,11 +14,54 @@
     </w:p>
     <w:p>
       <w:pPr>
+        <w:pStyle w:val="FirstParagraph"/>
+      </w:pPr>
+      <w:r>
+        <w:t xml:space="preserve">This will detail some basic functions for extracting and visualizing information from the given dataframe: gapminder. There is a document titled hw01-gapminder.docx that incorporates the visual output of all the methods used below.</w:t>
+      </w:r>
+    </w:p>
+    <w:p>
+      <w:pPr>
         <w:pStyle w:val="Heading3"/>
       </w:pPr>
-      <w:bookmarkStart w:id="22" w:name="extracting-information-about-the-dataframe"/>
+      <w:bookmarkStart w:id="22" w:name="inputing-the-gapminder-dataframe"/>
       <w:bookmarkEnd w:id="22"/>
       <w:r>
+        <w:t xml:space="preserve">Inputing the gapminder dataframe</w:t>
+      </w:r>
+    </w:p>
+    <w:p>
+      <w:pPr>
+        <w:pStyle w:val="FirstParagraph"/>
+      </w:pPr>
+      <w:r>
+        <w:t xml:space="preserve">Use the following command to access the gapminder dataframe in your working environment</w:t>
+      </w:r>
+    </w:p>
+    <w:p>
+      <w:pPr>
+        <w:pStyle w:val="SourceCode"/>
+      </w:pPr>
+      <w:r>
+        <w:rPr>
+          <w:rStyle w:val="KeywordTok"/>
+        </w:rPr>
+        <w:t xml:space="preserve">library</w:t>
+      </w:r>
+      <w:r>
+        <w:rPr>
+          <w:rStyle w:val="NormalTok"/>
+        </w:rPr>
+        <w:t xml:space="preserve">(gapminder)</w:t>
+      </w:r>
+    </w:p>
+    <w:p>
+      <w:pPr>
+        <w:pStyle w:val="Heading3"/>
+      </w:pPr>
+      <w:bookmarkStart w:id="23" w:name="extracting-information-about-the-dataframe"/>
+      <w:bookmarkEnd w:id="23"/>
+      <w:r>
         <w:t xml:space="preserve">Extracting information about the dataframe</w:t>
       </w:r>
     </w:p>
@@ -34,10 +69,18 @@
       <w:pPr>
         <w:pStyle w:val="Heading5"/>
       </w:pPr>
-      <w:bookmarkStart w:id="23" w:name="viewing-the-first-six-lines"/>
-      <w:bookmarkEnd w:id="23"/>
-      <w:r>
-        <w:t xml:space="preserve">Viewing the first six lines</w:t>
+      <w:bookmarkStart w:id="24" w:name="viewing-the-header"/>
+      <w:bookmarkEnd w:id="24"/>
+      <w:r>
+        <w:t xml:space="preserve">Viewing the header</w:t>
+      </w:r>
+    </w:p>
+    <w:p>
+      <w:pPr>
+        <w:pStyle w:val="FirstParagraph"/>
+      </w:pPr>
+      <w:r>
+        <w:t xml:space="preserve">Use this command to view the first six observations of this dataframe</w:t>
       </w:r>
     </w:p>
     <w:p>
@@ -46,6 +89,23 @@
       </w:pPr>
       <w:r>
         <w:rPr>
+          <w:rStyle w:val="KeywordTok"/>
+        </w:rPr>
+        <w:t xml:space="preserve">head</w:t>
+      </w:r>
+      <w:r>
+        <w:rPr>
+          <w:rStyle w:val="NormalTok"/>
+        </w:rPr>
+        <w:t xml:space="preserve">(gapminder)</w:t>
+      </w:r>
+    </w:p>
+    <w:p>
+      <w:pPr>
+        <w:pStyle w:val="SourceCode"/>
+      </w:pPr>
+      <w:r>
+        <w:rPr>
           <w:rStyle w:val="VerbatimChar"/>
         </w:rPr>
         <w:t xml:space="preserve">## # A tibble: 6 x 6</w:t>
@@ -127,18 +187,43 @@
       <w:pPr>
         <w:pStyle w:val="Heading5"/>
       </w:pPr>
-      <w:bookmarkStart w:id="24" w:name="viewing-the-dataframe-type"/>
-      <w:bookmarkEnd w:id="24"/>
+      <w:bookmarkStart w:id="25" w:name="viewing-the-dataframe-type"/>
+      <w:bookmarkEnd w:id="25"/>
       <w:r>
         <w:t xml:space="preserve">Viewing the dataframe type</w:t>
       </w:r>
     </w:p>
     <w:p>
       <w:pPr>
+        <w:pStyle w:val="FirstParagraph"/>
+      </w:pPr>
+      <w:r>
+        <w:t xml:space="preserve">The structure function will yield all the variable types</w:t>
+      </w:r>
+    </w:p>
+    <w:p>
+      <w:pPr>
         <w:pStyle w:val="SourceCode"/>
       </w:pPr>
       <w:r>
         <w:rPr>
+          <w:rStyle w:val="KeywordTok"/>
+        </w:rPr>
+        <w:t xml:space="preserve">str</w:t>
+      </w:r>
+      <w:r>
+        <w:rPr>
+          <w:rStyle w:val="NormalTok"/>
+        </w:rPr>
+        <w:t xml:space="preserve">(gapminder)</w:t>
+      </w:r>
+    </w:p>
+    <w:p>
+      <w:pPr>
+        <w:pStyle w:val="SourceCode"/>
+      </w:pPr>
+      <w:r>
+        <w:rPr>
           <w:rStyle w:val="VerbatimChar"/>
         </w:rPr>
         <w:t xml:space="preserve">## Classes 'tbl_df', 'tbl' and 'data.frame':    1704 obs. of  6 variables:</w:t>
@@ -200,12 +285,193 @@
     </w:p>
     <w:p>
       <w:pPr>
+        <w:pStyle w:val="Heading4"/>
+      </w:pPr>
+      <w:bookmarkStart w:id="26" w:name="retrieving-a-summary-of-the-dataframe"/>
+      <w:bookmarkEnd w:id="26"/>
+      <w:r>
+        <w:t xml:space="preserve">Retrieving a summary of the dataframe</w:t>
+      </w:r>
+    </w:p>
+    <w:p>
+      <w:pPr>
+        <w:pStyle w:val="FirstParagraph"/>
+      </w:pPr>
+      <w:r>
+        <w:t xml:space="preserve">The summary function will provide a brief summary of the data frame type and its varibles and observations</w:t>
+      </w:r>
+    </w:p>
+    <w:p>
+      <w:pPr>
+        <w:pStyle w:val="SourceCode"/>
+      </w:pPr>
+      <w:r>
+        <w:rPr>
+          <w:rStyle w:val="KeywordTok"/>
+        </w:rPr>
+        <w:t xml:space="preserve">summary</w:t>
+      </w:r>
+      <w:r>
+        <w:rPr>
+          <w:rStyle w:val="NormalTok"/>
+        </w:rPr>
+        <w:t xml:space="preserve">(gapminder)</w:t>
+      </w:r>
+    </w:p>
+    <w:p>
+      <w:pPr>
+        <w:pStyle w:val="SourceCode"/>
+      </w:pPr>
+      <w:r>
+        <w:rPr>
+          <w:rStyle w:val="VerbatimChar"/>
+        </w:rPr>
+        <w:t xml:space="preserve">##         country        continent        year         lifeExp     </w:t>
+      </w:r>
+      <w:r>
+        <w:br w:type="textWrapping"/>
+      </w:r>
+      <w:r>
+        <w:rPr>
+          <w:rStyle w:val="VerbatimChar"/>
+        </w:rPr>
+        <w:t xml:space="preserve">##  Afghanistan:  12   Africa  :624   Min.   :1952   Min.   :23.60  </w:t>
+      </w:r>
+      <w:r>
+        <w:br w:type="textWrapping"/>
+      </w:r>
+      <w:r>
+        <w:rPr>
+          <w:rStyle w:val="VerbatimChar"/>
+        </w:rPr>
+        <w:t xml:space="preserve">##  Albania    :  12   Americas:300   1st Qu.:1966   1st Qu.:48.20  </w:t>
+      </w:r>
+      <w:r>
+        <w:br w:type="textWrapping"/>
+      </w:r>
+      <w:r>
+        <w:rPr>
+          <w:rStyle w:val="VerbatimChar"/>
+        </w:rPr>
+        <w:t xml:space="preserve">##  Algeria    :  12   Asia    :396   Median :1980   Median :60.71  </w:t>
+      </w:r>
+      <w:r>
+        <w:br w:type="textWrapping"/>
+      </w:r>
+      <w:r>
+        <w:rPr>
+          <w:rStyle w:val="VerbatimChar"/>
+        </w:rPr>
+        <w:t xml:space="preserve">##  Angola     :  12   Europe  :360   Mean   :1980   Mean   :59.47  </w:t>
+      </w:r>
+      <w:r>
+        <w:br w:type="textWrapping"/>
+      </w:r>
+      <w:r>
+        <w:rPr>
+          <w:rStyle w:val="VerbatimChar"/>
+        </w:rPr>
+        <w:t xml:space="preserve">##  Argentina  :  12   Oceania : 24   3rd Qu.:1993   3rd Qu.:70.85  </w:t>
+      </w:r>
+      <w:r>
+        <w:br w:type="textWrapping"/>
+      </w:r>
+      <w:r>
+        <w:rPr>
+          <w:rStyle w:val="VerbatimChar"/>
+        </w:rPr>
+        <w:t xml:space="preserve">##  Australia  :  12                  Max.   :2007   Max.   :82.60  </w:t>
+      </w:r>
+      <w:r>
+        <w:br w:type="textWrapping"/>
+      </w:r>
+      <w:r>
+        <w:rPr>
+          <w:rStyle w:val="VerbatimChar"/>
+        </w:rPr>
+        <w:t xml:space="preserve">##  (Other)    :1632                                                </w:t>
+      </w:r>
+      <w:r>
+        <w:br w:type="textWrapping"/>
+      </w:r>
+      <w:r>
+        <w:rPr>
+          <w:rStyle w:val="VerbatimChar"/>
+        </w:rPr>
+        <w:t xml:space="preserve">##       pop              gdpPercap       </w:t>
+      </w:r>
+      <w:r>
+        <w:br w:type="textWrapping"/>
+      </w:r>
+      <w:r>
+        <w:rPr>
+          <w:rStyle w:val="VerbatimChar"/>
+        </w:rPr>
+        <w:t xml:space="preserve">##  Min.   :6.001e+04   Min.   :   241.2  </w:t>
+      </w:r>
+      <w:r>
+        <w:br w:type="textWrapping"/>
+      </w:r>
+      <w:r>
+        <w:rPr>
+          <w:rStyle w:val="VerbatimChar"/>
+        </w:rPr>
+        <w:t xml:space="preserve">##  1st Qu.:2.794e+06   1st Qu.:  1202.1  </w:t>
+      </w:r>
+      <w:r>
+        <w:br w:type="textWrapping"/>
+      </w:r>
+      <w:r>
+        <w:rPr>
+          <w:rStyle w:val="VerbatimChar"/>
+        </w:rPr>
+        <w:t xml:space="preserve">##  Median :7.024e+06   Median :  3531.8  </w:t>
+      </w:r>
+      <w:r>
+        <w:br w:type="textWrapping"/>
+      </w:r>
+      <w:r>
+        <w:rPr>
+          <w:rStyle w:val="VerbatimChar"/>
+        </w:rPr>
+        <w:t xml:space="preserve">##  Mean   :2.960e+07   Mean   :  7215.3  </w:t>
+      </w:r>
+      <w:r>
+        <w:br w:type="textWrapping"/>
+      </w:r>
+      <w:r>
+        <w:rPr>
+          <w:rStyle w:val="VerbatimChar"/>
+        </w:rPr>
+        <w:t xml:space="preserve">##  3rd Qu.:1.959e+07   3rd Qu.:  9325.5  </w:t>
+      </w:r>
+      <w:r>
+        <w:br w:type="textWrapping"/>
+      </w:r>
+      <w:r>
+        <w:rPr>
+          <w:rStyle w:val="VerbatimChar"/>
+        </w:rPr>
+        <w:t xml:space="preserve">##  Max.   :1.319e+09   Max.   :113523.1  </w:t>
+      </w:r>
+      <w:r>
+        <w:br w:type="textWrapping"/>
+      </w:r>
+      <w:r>
+        <w:rPr>
+          <w:rStyle w:val="VerbatimChar"/>
+        </w:rPr>
+        <w:t xml:space="preserve">## </w:t>
+      </w:r>
+    </w:p>
+    <w:p>
+      <w:pPr>
         <w:pStyle w:val="Heading3"/>
       </w:pPr>
-      <w:bookmarkStart w:id="25" w:name="plotting"/>
-      <w:bookmarkEnd w:id="25"/>
-      <w:r>
-        <w:t xml:space="preserve">Plotting</w:t>
+      <w:bookmarkStart w:id="27" w:name="visualizing-data-from-the-dataframe"/>
+      <w:bookmarkEnd w:id="27"/>
+      <w:r>
+        <w:t xml:space="preserve">Visualizing data from the dataframe</w:t>
       </w:r>
     </w:p>
     <w:p>
@@ -213,12 +479,202 @@
         <w:pStyle w:val="FirstParagraph"/>
       </w:pPr>
       <w:r>
-        <w:t xml:space="preserve">Here is a scatterplot of life expectancy</w:t>
-      </w:r>
-    </w:p>
-    <w:p>
-      <w:pPr>
-        <w:pStyle w:val="BodyText"/>
+        <w:t xml:space="preserve">Here is a scatterplot of life expectancies of countries in different continents</w:t>
+      </w:r>
+    </w:p>
+    <w:p>
+      <w:pPr>
+        <w:pStyle w:val="SourceCode"/>
+      </w:pPr>
+      <w:r>
+        <w:rPr>
+          <w:rStyle w:val="KeywordTok"/>
+        </w:rPr>
+        <w:t xml:space="preserve">library</w:t>
+      </w:r>
+      <w:r>
+        <w:rPr>
+          <w:rStyle w:val="NormalTok"/>
+        </w:rPr>
+        <w:t xml:space="preserve">(tidyverse)</w:t>
+      </w:r>
+    </w:p>
+    <w:p>
+      <w:pPr>
+        <w:pStyle w:val="SourceCode"/>
+      </w:pPr>
+      <w:r>
+        <w:rPr>
+          <w:rStyle w:val="VerbatimChar"/>
+        </w:rPr>
+        <w:t xml:space="preserve">## ── Attaching packages ───────────────────────────────────────────────────────────── tidyverse 1.2.1 ──</w:t>
+      </w:r>
+    </w:p>
+    <w:p>
+      <w:pPr>
+        <w:pStyle w:val="SourceCode"/>
+      </w:pPr>
+      <w:r>
+        <w:rPr>
+          <w:rStyle w:val="VerbatimChar"/>
+        </w:rPr>
+        <w:t xml:space="preserve">## ✔ ggplot2 3.0.0     ✔ purrr   0.2.5</w:t>
+      </w:r>
+      <w:r>
+        <w:br w:type="textWrapping"/>
+      </w:r>
+      <w:r>
+        <w:rPr>
+          <w:rStyle w:val="VerbatimChar"/>
+        </w:rPr>
+        <w:t xml:space="preserve">## ✔ tibble  1.4.2     ✔ dplyr   0.7.6</w:t>
+      </w:r>
+      <w:r>
+        <w:br w:type="textWrapping"/>
+      </w:r>
+      <w:r>
+        <w:rPr>
+          <w:rStyle w:val="VerbatimChar"/>
+        </w:rPr>
+        <w:t xml:space="preserve">## ✔ tidyr   0.8.1     ✔ stringr 1.3.1</w:t>
+      </w:r>
+      <w:r>
+        <w:br w:type="textWrapping"/>
+      </w:r>
+      <w:r>
+        <w:rPr>
+          <w:rStyle w:val="VerbatimChar"/>
+        </w:rPr>
+        <w:t xml:space="preserve">## ✔ readr   1.1.1     ✔ forcats 0.3.0</w:t>
+      </w:r>
+    </w:p>
+    <w:p>
+      <w:pPr>
+        <w:pStyle w:val="SourceCode"/>
+      </w:pPr>
+      <w:r>
+        <w:rPr>
+          <w:rStyle w:val="VerbatimChar"/>
+        </w:rPr>
+        <w:t xml:space="preserve">## ── Conflicts ──────────────────────────────────────────────────────────────── tidyverse_conflicts() ──</w:t>
+      </w:r>
+      <w:r>
+        <w:br w:type="textWrapping"/>
+      </w:r>
+      <w:r>
+        <w:rPr>
+          <w:rStyle w:val="VerbatimChar"/>
+        </w:rPr>
+        <w:t xml:space="preserve">## ✖ dplyr::filter() masks stats::filter()</w:t>
+      </w:r>
+      <w:r>
+        <w:br w:type="textWrapping"/>
+      </w:r>
+      <w:r>
+        <w:rPr>
+          <w:rStyle w:val="VerbatimChar"/>
+        </w:rPr>
+        <w:t xml:space="preserve">## ✖ dplyr::lag()    masks stats::lag()</w:t>
+      </w:r>
+    </w:p>
+    <w:p>
+      <w:pPr>
+        <w:pStyle w:val="SourceCode"/>
+      </w:pPr>
+      <w:r>
+        <w:rPr>
+          <w:rStyle w:val="KeywordTok"/>
+        </w:rPr>
+        <w:t xml:space="preserve">ggplot</w:t>
+      </w:r>
+      <w:r>
+        <w:rPr>
+          <w:rStyle w:val="NormalTok"/>
+        </w:rPr>
+        <w:t xml:space="preserve">(</w:t>
+      </w:r>
+      <w:r>
+        <w:rPr>
+          <w:rStyle w:val="DataTypeTok"/>
+        </w:rPr>
+        <w:t xml:space="preserve">data=</w:t>
+      </w:r>
+      <w:r>
+        <w:rPr>
+          <w:rStyle w:val="NormalTok"/>
+        </w:rPr>
+        <w:t xml:space="preserve">gapminder)</w:t>
+      </w:r>
+      <w:r>
+        <w:rPr>
+          <w:rStyle w:val="OperatorTok"/>
+        </w:rPr>
+        <w:t xml:space="preserve">+</w:t>
+      </w:r>
+      <w:r>
+        <w:rPr>
+          <w:rStyle w:val="KeywordTok"/>
+        </w:rPr>
+        <w:t xml:space="preserve">geom_point</w:t>
+      </w:r>
+      <w:r>
+        <w:rPr>
+          <w:rStyle w:val="NormalTok"/>
+        </w:rPr>
+        <w:t xml:space="preserve">(</w:t>
+      </w:r>
+      <w:r>
+        <w:rPr>
+          <w:rStyle w:val="DataTypeTok"/>
+        </w:rPr>
+        <w:t xml:space="preserve">mapping =</w:t>
+      </w:r>
+      <w:r>
+        <w:rPr>
+          <w:rStyle w:val="NormalTok"/>
+        </w:rPr>
+        <w:t xml:space="preserve"> </w:t>
+      </w:r>
+      <w:r>
+        <w:rPr>
+          <w:rStyle w:val="KeywordTok"/>
+        </w:rPr>
+        <w:t xml:space="preserve">aes</w:t>
+      </w:r>
+      <w:r>
+        <w:rPr>
+          <w:rStyle w:val="NormalTok"/>
+        </w:rPr>
+        <w:t xml:space="preserve">(</w:t>
+      </w:r>
+      <w:r>
+        <w:rPr>
+          <w:rStyle w:val="DataTypeTok"/>
+        </w:rPr>
+        <w:t xml:space="preserve">x=</w:t>
+      </w:r>
+      <w:r>
+        <w:rPr>
+          <w:rStyle w:val="NormalTok"/>
+        </w:rPr>
+        <w:t xml:space="preserve">continent, </w:t>
+      </w:r>
+      <w:r>
+        <w:rPr>
+          <w:rStyle w:val="DataTypeTok"/>
+        </w:rPr>
+        <w:t xml:space="preserve">y=</w:t>
+      </w:r>
+      <w:r>
+        <w:rPr>
+          <w:rStyle w:val="NormalTok"/>
+        </w:rPr>
+        <w:t xml:space="preserve">lifeExp))</w:t>
+      </w:r>
+    </w:p>
+    <w:p>
+      <w:pPr>
+        <w:pStyle w:val="FirstParagraph"/>
       </w:pPr>
       <w:r>
         <w:drawing>
@@ -230,13 +686,13 @@
               <a:graphicData uri="http://schemas.openxmlformats.org/drawingml/2006/picture">
                 <pic:pic>
                   <pic:nvPicPr>
-                    <pic:cNvPr descr="hw01-gapminder_files/figure-docx/unnamed-chunk-3-1.png" id="0" name="Picture"/>
+                    <pic:cNvPr descr="hw01-gapminder_files/figure-docx/unnamed-chunk-4-1.png" id="0" name="Picture"/>
                     <pic:cNvPicPr>
                       <a:picLocks noChangeArrowheads="1" noChangeAspect="1"/>
                     </pic:cNvPicPr>
                   </pic:nvPicPr>
                   <pic:blipFill>
-                    <a:blip r:embed="rId26"/>
+                    <a:blip r:embed="rId28"/>
                     <a:stretch>
                       <a:fillRect/>
                     </a:stretch>
@@ -371,7 +827,7 @@
     </w:lvl>
   </w:abstractNum>
   <w:abstractNum w:abstractNumId="990">
-    <w:nsid w:val="fba99183"/>
+    <w:nsid w:val="3c12c517"/>
     <w:multiLevelType w:val="multilevel"/>
     <w:lvl w:ilvl="0">
       <w:numFmt w:val="bullet"/>

</xml_diff>